<commit_message>
Add completed pdf assignments
</commit_message>
<xml_diff>
--- a/MySQL_Week12_Coding_Assignment-2.docx
+++ b/MySQL_Week12_Coding_Assignment-2.docx
@@ -16,43 +16,39 @@
           <w:bCs/>
           <w:lang w:val="fr-FR"/>
         </w:rPr>
-        <w:t xml:space="preserve">Points </w:t>
-      </w:r>
-      <w:proofErr w:type="gramStart"/>
+        <w:t>Points possible: 75</w:t>
+      </w:r>
+    </w:p>
+    <w:p>
+      <w:pPr>
+        <w:pStyle w:val="Body"/>
+        <w:rPr>
+          <w:rFonts w:ascii="Calibri" w:eastAsia="Calibri" w:hAnsi="Calibri" w:cs="Calibri"/>
+        </w:rPr>
+      </w:pPr>
       <w:r>
         <w:rPr>
           <w:rFonts w:ascii="Calibri" w:hAnsi="Calibri"/>
           <w:b/>
           <w:bCs/>
-          <w:lang w:val="fr-FR"/>
-        </w:rPr>
-        <w:t>possible:</w:t>
-      </w:r>
-      <w:proofErr w:type="gramEnd"/>
+        </w:rPr>
+        <w:t>URL to GitHub Repository:</w:t>
+      </w:r>
       <w:r>
         <w:rPr>
           <w:rFonts w:ascii="Calibri" w:hAnsi="Calibri"/>
           <w:b/>
           <w:bCs/>
-          <w:lang w:val="fr-FR"/>
-        </w:rPr>
-        <w:t xml:space="preserve"> 75</w:t>
-      </w:r>
-    </w:p>
-    <w:p>
-      <w:pPr>
-        <w:pStyle w:val="Body"/>
-        <w:rPr>
-          <w:rFonts w:ascii="Calibri" w:eastAsia="Calibri" w:hAnsi="Calibri" w:cs="Calibri"/>
-        </w:rPr>
-      </w:pPr>
+        </w:rPr>
+        <w:t xml:space="preserve"> </w:t>
+      </w:r>
       <w:r>
         <w:rPr>
           <w:rFonts w:ascii="Calibri" w:hAnsi="Calibri"/>
           <w:b/>
           <w:bCs/>
         </w:rPr>
-        <w:t>URL to GitHub Repository:</w:t>
+        <w:t>https://github.com/JacobUdel/Week-12</w:t>
       </w:r>
     </w:p>
     <w:p>
@@ -79,6 +75,22 @@
           <w:bCs/>
         </w:rPr>
         <w:t>Video:</w:t>
+      </w:r>
+      <w:r>
+        <w:rPr>
+          <w:rFonts w:ascii="Calibri" w:hAnsi="Calibri"/>
+          <w:b/>
+          <w:bCs/>
+        </w:rPr>
+        <w:t xml:space="preserve"> </w:t>
+      </w:r>
+      <w:r>
+        <w:rPr>
+          <w:rFonts w:ascii="Calibri" w:hAnsi="Calibri"/>
+          <w:b/>
+          <w:bCs/>
+        </w:rPr>
+        <w:t>https://youtu.be/Dvzg_8fWIfQ</w:t>
       </w:r>
     </w:p>
     <w:p>
@@ -1058,20 +1070,7 @@
         <w:spacing w:line="256" w:lineRule="auto"/>
       </w:pPr>
       <w:r>
-        <w:t>Enter the Group Id: "</w:t>
-      </w:r>
-      <w:proofErr w:type="spellStart"/>
-      <w:proofErr w:type="gramStart"/>
-      <w:r>
-        <w:t>my.unit</w:t>
-      </w:r>
-      <w:proofErr w:type="gramEnd"/>
-      <w:r>
-        <w:t>.test</w:t>
-      </w:r>
-      <w:proofErr w:type="spellEnd"/>
-      <w:r>
-        <w:t>". Enter the Artifact Id: "unit-test-assignment". Click "Finish".</w:t>
+        <w:t>Enter the Group Id: "my.unit.test". Enter the Artifact Id: "unit-test-assignment". Click "Finish".</w:t>
       </w:r>
     </w:p>
     <w:p>
@@ -1335,25 +1334,7 @@
         <w:pStyle w:val="Mono"/>
       </w:pPr>
       <w:r>
-        <w:t xml:space="preserve">    &lt;</w:t>
-      </w:r>
-      <w:proofErr w:type="spellStart"/>
-      <w:proofErr w:type="gramStart"/>
-      <w:r>
-        <w:t>java.version</w:t>
-      </w:r>
-      <w:proofErr w:type="spellEnd"/>
-      <w:proofErr w:type="gramEnd"/>
-      <w:r>
-        <w:t>&gt;11&lt;/</w:t>
-      </w:r>
-      <w:proofErr w:type="spellStart"/>
-      <w:r>
-        <w:t>java.version</w:t>
-      </w:r>
-      <w:proofErr w:type="spellEnd"/>
-      <w:r>
-        <w:t>&gt;</w:t>
+        <w:t xml:space="preserve">    &lt;java.version&gt;11&lt;/java.version&gt;</w:t>
       </w:r>
     </w:p>
     <w:p>
@@ -1361,15 +1342,7 @@
         <w:pStyle w:val="Mono"/>
       </w:pPr>
       <w:r>
-        <w:t xml:space="preserve">    &lt;</w:t>
-      </w:r>
-      <w:proofErr w:type="gramStart"/>
-      <w:r>
-        <w:t>project.build</w:t>
-      </w:r>
-      <w:proofErr w:type="gramEnd"/>
-      <w:r>
-        <w:t>.sourceEncoding&gt;utf-8&lt;/project.build.sourceEncoding&gt;</w:t>
+        <w:t xml:space="preserve">    &lt;project.build.sourceEncoding&gt;utf-8&lt;/project.build.sourceEncoding&gt;</w:t>
       </w:r>
     </w:p>
     <w:p>
@@ -1406,36 +1379,7 @@
         <w:pStyle w:val="Mono"/>
       </w:pPr>
       <w:r>
-        <w:t xml:space="preserve">      </w:t>
-      </w:r>
-      <w:proofErr w:type="gramStart"/>
-      <w:r>
-        <w:t>&lt;</w:t>
-      </w:r>
-      <w:proofErr w:type="spellStart"/>
-      <w:r>
-        <w:t>groupId</w:t>
-      </w:r>
-      <w:proofErr w:type="spellEnd"/>
-      <w:r>
-        <w:t>&gt;</w:t>
-      </w:r>
-      <w:proofErr w:type="spellStart"/>
-      <w:r>
-        <w:t>com.google.guava</w:t>
-      </w:r>
-      <w:proofErr w:type="spellEnd"/>
-      <w:proofErr w:type="gramEnd"/>
-      <w:r>
-        <w:t>&lt;/</w:t>
-      </w:r>
-      <w:proofErr w:type="spellStart"/>
-      <w:r>
-        <w:t>groupId</w:t>
-      </w:r>
-      <w:proofErr w:type="spellEnd"/>
-      <w:r>
-        <w:t>&gt;</w:t>
+        <w:t xml:space="preserve">      &lt;groupId&gt;com.google.guava&lt;/groupId&gt;</w:t>
       </w:r>
     </w:p>
     <w:p>
@@ -1443,23 +1387,7 @@
         <w:pStyle w:val="Mono"/>
       </w:pPr>
       <w:r>
-        <w:t xml:space="preserve">      &lt;</w:t>
-      </w:r>
-      <w:proofErr w:type="spellStart"/>
-      <w:r>
-        <w:t>artifactId</w:t>
-      </w:r>
-      <w:proofErr w:type="spellEnd"/>
-      <w:r>
-        <w:t>&gt;guava&lt;/</w:t>
-      </w:r>
-      <w:proofErr w:type="spellStart"/>
-      <w:r>
-        <w:t>artifactId</w:t>
-      </w:r>
-      <w:proofErr w:type="spellEnd"/>
-      <w:r>
-        <w:t>&gt;</w:t>
+        <w:t xml:space="preserve">      &lt;artifactId&gt;guava&lt;/artifactId&gt;</w:t>
       </w:r>
     </w:p>
     <w:p>
@@ -1496,36 +1424,7 @@
         <w:pStyle w:val="Mono"/>
       </w:pPr>
       <w:r>
-        <w:t xml:space="preserve">      </w:t>
-      </w:r>
-      <w:proofErr w:type="gramStart"/>
-      <w:r>
-        <w:t>&lt;</w:t>
-      </w:r>
-      <w:proofErr w:type="spellStart"/>
-      <w:r>
-        <w:t>groupId</w:t>
-      </w:r>
-      <w:proofErr w:type="spellEnd"/>
-      <w:r>
-        <w:t>&gt;</w:t>
-      </w:r>
-      <w:proofErr w:type="spellStart"/>
-      <w:r>
-        <w:t>org.junit.jupiter</w:t>
-      </w:r>
-      <w:proofErr w:type="spellEnd"/>
-      <w:proofErr w:type="gramEnd"/>
-      <w:r>
-        <w:t>&lt;/</w:t>
-      </w:r>
-      <w:proofErr w:type="spellStart"/>
-      <w:r>
-        <w:t>groupId</w:t>
-      </w:r>
-      <w:proofErr w:type="spellEnd"/>
-      <w:r>
-        <w:t>&gt;</w:t>
+        <w:t xml:space="preserve">      &lt;groupId&gt;org.junit.jupiter&lt;/groupId&gt;</w:t>
       </w:r>
     </w:p>
     <w:p>
@@ -1533,31 +1432,7 @@
         <w:pStyle w:val="Mono"/>
       </w:pPr>
       <w:r>
-        <w:t xml:space="preserve">      &lt;</w:t>
-      </w:r>
-      <w:proofErr w:type="spellStart"/>
-      <w:r>
-        <w:t>artifactId</w:t>
-      </w:r>
-      <w:proofErr w:type="spellEnd"/>
-      <w:r>
-        <w:t>&gt;</w:t>
-      </w:r>
-      <w:proofErr w:type="spellStart"/>
-      <w:r>
-        <w:t>junit-jupiter</w:t>
-      </w:r>
-      <w:proofErr w:type="spellEnd"/>
-      <w:r>
-        <w:t>&lt;/</w:t>
-      </w:r>
-      <w:proofErr w:type="spellStart"/>
-      <w:r>
-        <w:t>artifactId</w:t>
-      </w:r>
-      <w:proofErr w:type="spellEnd"/>
-      <w:r>
-        <w:t>&gt;</w:t>
+        <w:t xml:space="preserve">      &lt;artifactId&gt;junit-jupiter&lt;/artifactId&gt;</w:t>
       </w:r>
     </w:p>
     <w:p>
@@ -1602,31 +1477,7 @@
         <w:pStyle w:val="Mono"/>
       </w:pPr>
       <w:r>
-        <w:t xml:space="preserve">      &lt;</w:t>
-      </w:r>
-      <w:proofErr w:type="spellStart"/>
-      <w:r>
-        <w:t>groupId</w:t>
-      </w:r>
-      <w:proofErr w:type="spellEnd"/>
-      <w:r>
-        <w:t>&gt;</w:t>
-      </w:r>
-      <w:proofErr w:type="spellStart"/>
-      <w:r>
-        <w:t>org.assertj</w:t>
-      </w:r>
-      <w:proofErr w:type="spellEnd"/>
-      <w:r>
-        <w:t>&lt;/</w:t>
-      </w:r>
-      <w:proofErr w:type="spellStart"/>
-      <w:r>
-        <w:t>groupId</w:t>
-      </w:r>
-      <w:proofErr w:type="spellEnd"/>
-      <w:r>
-        <w:t>&gt;</w:t>
+        <w:t xml:space="preserve">      &lt;groupId&gt;org.assertj&lt;/groupId&gt;</w:t>
       </w:r>
     </w:p>
     <w:p>
@@ -1634,31 +1485,7 @@
         <w:pStyle w:val="Mono"/>
       </w:pPr>
       <w:r>
-        <w:t xml:space="preserve">      &lt;</w:t>
-      </w:r>
-      <w:proofErr w:type="spellStart"/>
-      <w:r>
-        <w:t>artifactId</w:t>
-      </w:r>
-      <w:proofErr w:type="spellEnd"/>
-      <w:r>
-        <w:t>&gt;</w:t>
-      </w:r>
-      <w:proofErr w:type="spellStart"/>
-      <w:r>
-        <w:t>assertj</w:t>
-      </w:r>
-      <w:proofErr w:type="spellEnd"/>
-      <w:r>
-        <w:t>-core&lt;/</w:t>
-      </w:r>
-      <w:proofErr w:type="spellStart"/>
-      <w:r>
-        <w:t>artifactId</w:t>
-      </w:r>
-      <w:proofErr w:type="spellEnd"/>
-      <w:r>
-        <w:t>&gt;</w:t>
+        <w:t xml:space="preserve">      &lt;artifactId&gt;assertj-core&lt;/artifactId&gt;</w:t>
       </w:r>
     </w:p>
     <w:p>
@@ -1703,31 +1530,7 @@
         <w:pStyle w:val="Mono"/>
       </w:pPr>
       <w:r>
-        <w:t xml:space="preserve">      &lt;</w:t>
-      </w:r>
-      <w:proofErr w:type="spellStart"/>
-      <w:r>
-        <w:t>groupId</w:t>
-      </w:r>
-      <w:proofErr w:type="spellEnd"/>
-      <w:r>
-        <w:t>&gt;</w:t>
-      </w:r>
-      <w:proofErr w:type="spellStart"/>
-      <w:r>
-        <w:t>org.mockito</w:t>
-      </w:r>
-      <w:proofErr w:type="spellEnd"/>
-      <w:r>
-        <w:t>&lt;/</w:t>
-      </w:r>
-      <w:proofErr w:type="spellStart"/>
-      <w:r>
-        <w:t>groupId</w:t>
-      </w:r>
-      <w:proofErr w:type="spellEnd"/>
-      <w:r>
-        <w:t>&gt;</w:t>
+        <w:t xml:space="preserve">      &lt;groupId&gt;org.mockito&lt;/groupId&gt;</w:t>
       </w:r>
     </w:p>
     <w:p>
@@ -1735,31 +1538,7 @@
         <w:pStyle w:val="Mono"/>
       </w:pPr>
       <w:r>
-        <w:t xml:space="preserve">      &lt;</w:t>
-      </w:r>
-      <w:proofErr w:type="spellStart"/>
-      <w:r>
-        <w:t>artifactId</w:t>
-      </w:r>
-      <w:proofErr w:type="spellEnd"/>
-      <w:r>
-        <w:t>&gt;</w:t>
-      </w:r>
-      <w:proofErr w:type="spellStart"/>
-      <w:r>
-        <w:t>mockito-junit-jupiter</w:t>
-      </w:r>
-      <w:proofErr w:type="spellEnd"/>
-      <w:r>
-        <w:t>&lt;/</w:t>
-      </w:r>
-      <w:proofErr w:type="spellStart"/>
-      <w:r>
-        <w:t>artifactId</w:t>
-      </w:r>
-      <w:proofErr w:type="spellEnd"/>
-      <w:r>
-        <w:t>&gt;</w:t>
+        <w:t xml:space="preserve">      &lt;artifactId&gt;mockito-junit-jupiter&lt;/artifactId&gt;</w:t>
       </w:r>
     </w:p>
     <w:p>
@@ -1829,39 +1608,7 @@
         <w:pStyle w:val="Mono"/>
       </w:pPr>
       <w:r>
-        <w:t xml:space="preserve">        </w:t>
-      </w:r>
-      <w:proofErr w:type="gramStart"/>
-      <w:r>
-        <w:t>&lt;</w:t>
-      </w:r>
-      <w:proofErr w:type="spellStart"/>
-      <w:r>
-        <w:t>groupId</w:t>
-      </w:r>
-      <w:proofErr w:type="spellEnd"/>
-      <w:r>
-        <w:t>&gt;</w:t>
-      </w:r>
-      <w:proofErr w:type="spellStart"/>
-      <w:r>
-        <w:t>org.apache.maven</w:t>
-      </w:r>
-      <w:proofErr w:type="gramEnd"/>
-      <w:r>
-        <w:t>.plugins</w:t>
-      </w:r>
-      <w:proofErr w:type="spellEnd"/>
-      <w:r>
-        <w:t>&lt;/</w:t>
-      </w:r>
-      <w:proofErr w:type="spellStart"/>
-      <w:r>
-        <w:t>groupId</w:t>
-      </w:r>
-      <w:proofErr w:type="spellEnd"/>
-      <w:r>
-        <w:t>&gt;</w:t>
+        <w:t xml:space="preserve">        &lt;groupId&gt;org.apache.maven.plugins&lt;/groupId&gt;</w:t>
       </w:r>
     </w:p>
     <w:p>
@@ -1869,23 +1616,7 @@
         <w:pStyle w:val="Mono"/>
       </w:pPr>
       <w:r>
-        <w:t xml:space="preserve">        &lt;</w:t>
-      </w:r>
-      <w:proofErr w:type="spellStart"/>
-      <w:r>
-        <w:t>artifactId</w:t>
-      </w:r>
-      <w:proofErr w:type="spellEnd"/>
-      <w:r>
-        <w:t>&gt;maven-compiler-plugin&lt;/</w:t>
-      </w:r>
-      <w:proofErr w:type="spellStart"/>
-      <w:r>
-        <w:t>artifactId</w:t>
-      </w:r>
-      <w:proofErr w:type="spellEnd"/>
-      <w:r>
-        <w:t>&gt;</w:t>
+        <w:t xml:space="preserve">        &lt;artifactId&gt;maven-compiler-plugin&lt;/artifactId&gt;</w:t>
       </w:r>
     </w:p>
     <w:p>
@@ -1909,17 +1640,7 @@
         <w:pStyle w:val="Mono"/>
       </w:pPr>
       <w:r>
-        <w:t xml:space="preserve">          &lt;source&gt;${</w:t>
-      </w:r>
-      <w:proofErr w:type="spellStart"/>
-      <w:proofErr w:type="gramStart"/>
-      <w:r>
-        <w:t>java.version</w:t>
-      </w:r>
-      <w:proofErr w:type="spellEnd"/>
-      <w:proofErr w:type="gramEnd"/>
-      <w:r>
-        <w:t>}&lt;/source&gt;</w:t>
+        <w:t xml:space="preserve">          &lt;source&gt;${java.version}&lt;/source&gt;</w:t>
       </w:r>
     </w:p>
     <w:p>
@@ -1927,17 +1648,7 @@
         <w:pStyle w:val="Mono"/>
       </w:pPr>
       <w:r>
-        <w:t xml:space="preserve">          &lt;target&gt;${</w:t>
-      </w:r>
-      <w:proofErr w:type="spellStart"/>
-      <w:proofErr w:type="gramStart"/>
-      <w:r>
-        <w:t>java.version</w:t>
-      </w:r>
-      <w:proofErr w:type="spellEnd"/>
-      <w:proofErr w:type="gramEnd"/>
-      <w:r>
-        <w:t>}&lt;/target&gt;</w:t>
+        <w:t xml:space="preserve">          &lt;target&gt;${java.version}&lt;/target&gt;</w:t>
       </w:r>
     </w:p>
     <w:p>
@@ -2079,23 +1790,7 @@
         <w:spacing w:line="256" w:lineRule="auto"/>
       </w:pPr>
       <w:r>
-        <w:t>Create a class named "</w:t>
-      </w:r>
-      <w:proofErr w:type="spellStart"/>
-      <w:r>
-        <w:t>TestDemo</w:t>
-      </w:r>
-      <w:proofErr w:type="spellEnd"/>
-      <w:r>
-        <w:t xml:space="preserve">" under </w:t>
-      </w:r>
-      <w:proofErr w:type="spellStart"/>
-      <w:r>
-        <w:t>src</w:t>
-      </w:r>
-      <w:proofErr w:type="spellEnd"/>
-      <w:r>
-        <w:t>/</w:t>
+        <w:t>Create a class named "TestDemo" under src/</w:t>
       </w:r>
       <w:r>
         <w:rPr>
@@ -2104,23 +1799,7 @@
         <w:t>main</w:t>
       </w:r>
       <w:r>
-        <w:t>/java in the default package. (In Package Explorer, expand "unit-test-assignment". Right-click on "</w:t>
-      </w:r>
-      <w:proofErr w:type="spellStart"/>
-      <w:r>
-        <w:t>src</w:t>
-      </w:r>
-      <w:proofErr w:type="spellEnd"/>
-      <w:r>
-        <w:t>/main/java" and select "New / Class". Enter "</w:t>
-      </w:r>
-      <w:proofErr w:type="spellStart"/>
-      <w:r>
-        <w:t>TestDemo</w:t>
-      </w:r>
-      <w:proofErr w:type="spellEnd"/>
-      <w:r>
-        <w:t>" in the "Name" field and click "Finish".)</w:t>
+        <w:t>/java in the default package. (In Package Explorer, expand "unit-test-assignment". Right-click on "src/main/java" and select "New / Class". Enter "TestDemo" in the "Name" field and click "Finish".)</w:t>
       </w:r>
     </w:p>
     <w:p>
@@ -2185,15 +1864,7 @@
         <w:spacing w:line="256" w:lineRule="auto"/>
       </w:pPr>
       <w:r>
-        <w:t xml:space="preserve">Create an instance method (not static) named </w:t>
-      </w:r>
-      <w:proofErr w:type="spellStart"/>
-      <w:r>
-        <w:t>addPositive</w:t>
-      </w:r>
-      <w:proofErr w:type="spellEnd"/>
-      <w:r>
-        <w:t>. It should take two int parameters and return an int.</w:t>
+        <w:t>Create an instance method (not static) named addPositive. It should take two int parameters and return an int.</w:t>
       </w:r>
     </w:p>
     <w:p>
@@ -2202,20 +1873,7 @@
         <w:ind w:left="1440"/>
       </w:pPr>
       <w:r>
-        <w:t xml:space="preserve">public int </w:t>
-      </w:r>
-      <w:proofErr w:type="spellStart"/>
-      <w:proofErr w:type="gramStart"/>
-      <w:r>
-        <w:t>addPositive</w:t>
-      </w:r>
-      <w:proofErr w:type="spellEnd"/>
-      <w:r>
-        <w:t>(</w:t>
-      </w:r>
-      <w:proofErr w:type="gramEnd"/>
-      <w:r>
-        <w:t>int a, int b) {}</w:t>
+        <w:t>public int addPositive(int a, int b) {}</w:t>
       </w:r>
     </w:p>
     <w:p>
@@ -2228,33 +1886,7 @@
         <w:spacing w:line="256" w:lineRule="auto"/>
       </w:pPr>
       <w:r>
-        <w:t xml:space="preserve">If both parameters are positive (greater than zero) return the sum of the parameters. If either parameter is zero or negative, throw an </w:t>
-      </w:r>
-      <w:proofErr w:type="spellStart"/>
-      <w:r>
-        <w:t>IllegalArgumentException</w:t>
-      </w:r>
-      <w:proofErr w:type="spellEnd"/>
-      <w:r>
-        <w:t xml:space="preserve"> with the message "Both parameters must be positive!". </w:t>
-      </w:r>
-      <w:proofErr w:type="spellStart"/>
-      <w:r>
-        <w:t>IllegalArgumentException</w:t>
-      </w:r>
-      <w:proofErr w:type="spellEnd"/>
-      <w:r>
-        <w:t xml:space="preserve"> is in the </w:t>
-      </w:r>
-      <w:proofErr w:type="spellStart"/>
-      <w:proofErr w:type="gramStart"/>
-      <w:r>
-        <w:t>java.lang</w:t>
-      </w:r>
-      <w:proofErr w:type="spellEnd"/>
-      <w:proofErr w:type="gramEnd"/>
-      <w:r>
-        <w:t xml:space="preserve"> package so you won't need an import statement.</w:t>
+        <w:t>If both parameters are positive (greater than zero) return the sum of the parameters. If either parameter is zero or negative, throw an IllegalArgumentException with the message "Both parameters must be positive!". IllegalArgumentException is in the java.lang package so you won't need an import statement.</w:t>
       </w:r>
     </w:p>
     <w:p>
@@ -2280,15 +1912,7 @@
         <w:spacing w:line="256" w:lineRule="auto"/>
       </w:pPr>
       <w:r>
-        <w:t>In Package Explorer, find "</w:t>
-      </w:r>
-      <w:proofErr w:type="spellStart"/>
-      <w:r>
-        <w:t>src</w:t>
-      </w:r>
-      <w:proofErr w:type="spellEnd"/>
-      <w:r>
-        <w:t>/</w:t>
+        <w:t>In Package Explorer, find "src/</w:t>
       </w:r>
       <w:r>
         <w:rPr>
@@ -2297,36 +1921,7 @@
         <w:t>test</w:t>
       </w:r>
       <w:r>
-        <w:t>/java" and right-click on it. Select "New / JUnit Test Case". In the "Name" field, enter "</w:t>
-      </w:r>
-      <w:proofErr w:type="spellStart"/>
-      <w:r>
-        <w:t>TestDemoTest</w:t>
-      </w:r>
-      <w:proofErr w:type="spellEnd"/>
-      <w:r>
-        <w:t>". Make sure that "New JUnit Jupiter test" is selected. Make sure that "@</w:t>
-      </w:r>
-      <w:proofErr w:type="spellStart"/>
-      <w:r>
-        <w:t>BeforeEach</w:t>
-      </w:r>
-      <w:proofErr w:type="spellEnd"/>
-      <w:r>
-        <w:t xml:space="preserve"> </w:t>
-      </w:r>
-      <w:proofErr w:type="spellStart"/>
-      <w:proofErr w:type="gramStart"/>
-      <w:r>
-        <w:t>setUp</w:t>
-      </w:r>
-      <w:proofErr w:type="spellEnd"/>
-      <w:r>
-        <w:t>(</w:t>
-      </w:r>
-      <w:proofErr w:type="gramEnd"/>
-      <w:r>
-        <w:t>)" is checked. Click "Finish".</w:t>
+        <w:t>/java" and right-click on it. Select "New / JUnit Test Case". In the "Name" field, enter "TestDemoTest". Make sure that "New JUnit Jupiter test" is selected. Make sure that "@BeforeEach setUp()" is checked. Click "Finish".</w:t>
       </w:r>
     </w:p>
     <w:p>
@@ -2390,23 +1985,7 @@
         <w:spacing w:line="256" w:lineRule="auto"/>
       </w:pPr>
       <w:r>
-        <w:t xml:space="preserve">In TestDemoTest.java, add a private instance variable of type </w:t>
-      </w:r>
-      <w:proofErr w:type="spellStart"/>
-      <w:r>
-        <w:t>TestDemo</w:t>
-      </w:r>
-      <w:proofErr w:type="spellEnd"/>
-      <w:r>
-        <w:t xml:space="preserve"> named </w:t>
-      </w:r>
-      <w:proofErr w:type="spellStart"/>
-      <w:r>
-        <w:t>testDemo</w:t>
-      </w:r>
-      <w:proofErr w:type="spellEnd"/>
-      <w:r>
-        <w:t>.</w:t>
+        <w:t>In TestDemoTest.java, add a private instance variable of type TestDemo named testDemo.</w:t>
       </w:r>
     </w:p>
     <w:p>
@@ -2419,31 +1998,7 @@
         <w:spacing w:line="256" w:lineRule="auto"/>
       </w:pPr>
       <w:r>
-        <w:t xml:space="preserve">In the </w:t>
-      </w:r>
-      <w:proofErr w:type="spellStart"/>
-      <w:r>
-        <w:t>setUp</w:t>
-      </w:r>
-      <w:proofErr w:type="spellEnd"/>
-      <w:r>
-        <w:t xml:space="preserve"> method, create the </w:t>
-      </w:r>
-      <w:proofErr w:type="spellStart"/>
-      <w:r>
-        <w:t>TestDemo</w:t>
-      </w:r>
-      <w:proofErr w:type="spellEnd"/>
-      <w:r>
-        <w:t xml:space="preserve"> object. This will ensure that a new </w:t>
-      </w:r>
-      <w:proofErr w:type="spellStart"/>
-      <w:r>
-        <w:t>TestDemo</w:t>
-      </w:r>
-      <w:proofErr w:type="spellEnd"/>
-      <w:r>
-        <w:t xml:space="preserve"> object is created before each test.</w:t>
+        <w:t>In the setUp method, create the TestDemo object. This will ensure that a new TestDemo object is created before each test.</w:t>
       </w:r>
     </w:p>
     <w:p>
@@ -2471,35 +2026,17 @@
         <w:rPr>
           <w:rStyle w:val="MonoChar"/>
         </w:rPr>
-        <w:t>@</w:t>
-      </w:r>
-      <w:proofErr w:type="spellStart"/>
+        <w:t>@ParameterizedTest</w:t>
+      </w:r>
+      <w:r>
+        <w:t xml:space="preserve">". Add the import statement for </w:t>
+      </w:r>
       <w:r>
         <w:rPr>
           <w:rStyle w:val="MonoChar"/>
         </w:rPr>
-        <w:t>ParameterizedTest</w:t>
-      </w:r>
-      <w:proofErr w:type="spellEnd"/>
-      <w:r>
-        <w:t xml:space="preserve">". Add the import statement for </w:t>
-      </w:r>
-      <w:proofErr w:type="spellStart"/>
-      <w:proofErr w:type="gramStart"/>
-      <w:r>
-        <w:rPr>
-          <w:rStyle w:val="MonoChar"/>
-        </w:rPr>
-        <w:t>org.junit</w:t>
-      </w:r>
-      <w:proofErr w:type="gramEnd"/>
-      <w:r>
-        <w:rPr>
-          <w:rStyle w:val="MonoChar"/>
-        </w:rPr>
-        <w:t>.jupiter.params.ParameterizedTest</w:t>
-      </w:r>
-      <w:proofErr w:type="spellEnd"/>
+        <w:t>org.junit.jupiter.params.ParameterizedTest</w:t>
+      </w:r>
       <w:r>
         <w:t>.</w:t>
       </w:r>
@@ -2516,14 +2053,12 @@
       <w:r>
         <w:t>Change the name of method "test" to "</w:t>
       </w:r>
-      <w:proofErr w:type="spellStart"/>
       <w:r>
         <w:rPr>
           <w:rStyle w:val="MonoChar"/>
         </w:rPr>
         <w:t>assertThatTwoPositiveNumbersAreAddedCorrectly</w:t>
       </w:r>
-      <w:proofErr w:type="spellEnd"/>
       <w:r>
         <w:t>".</w:t>
       </w:r>
@@ -2541,14 +2076,12 @@
         <w:lastRenderedPageBreak/>
         <w:t xml:space="preserve">Add four parameters to </w:t>
       </w:r>
-      <w:proofErr w:type="spellStart"/>
       <w:r>
         <w:rPr>
           <w:rStyle w:val="MonoChar"/>
         </w:rPr>
         <w:t>assertThatTwoPositiveNumbersAreAddedCorrectly</w:t>
       </w:r>
-      <w:proofErr w:type="spellEnd"/>
       <w:r>
         <w:t xml:space="preserve"> as shown:</w:t>
       </w:r>
@@ -2907,7 +2440,6 @@
               <w:pStyle w:val="Body"/>
               <w:spacing w:before="120" w:after="120" w:line="240" w:lineRule="auto"/>
             </w:pPr>
-            <w:proofErr w:type="spellStart"/>
             <w:r>
               <w:rPr>
                 <w:rFonts w:ascii="Calibri" w:hAnsi="Calibri"/>
@@ -2916,7 +2448,6 @@
               </w:rPr>
               <w:t>expectException</w:t>
             </w:r>
-            <w:proofErr w:type="spellEnd"/>
           </w:p>
         </w:tc>
       </w:tr>
@@ -2955,25 +2486,21 @@
       <w:r>
         <w:t>Write the test. Remove the "</w:t>
       </w:r>
-      <w:proofErr w:type="gramStart"/>
       <w:r>
         <w:rPr>
           <w:rStyle w:val="MonoChar"/>
         </w:rPr>
         <w:t>fail</w:t>
       </w:r>
-      <w:proofErr w:type="gramEnd"/>
       <w:r>
         <w:t xml:space="preserve">" line. Test the value of </w:t>
       </w:r>
-      <w:proofErr w:type="spellStart"/>
       <w:r>
         <w:rPr>
           <w:rStyle w:val="MonoChar"/>
         </w:rPr>
         <w:t>expectException</w:t>
       </w:r>
-      <w:proofErr w:type="spellEnd"/>
       <w:r>
         <w:t xml:space="preserve">. If it is </w:t>
       </w:r>
@@ -2984,15 +2511,7 @@
         <w:t>false</w:t>
       </w:r>
       <w:r>
-        <w:t xml:space="preserve">, assert that when </w:t>
-      </w:r>
-      <w:proofErr w:type="spellStart"/>
-      <w:r>
-        <w:t>TestDemo.addPositive</w:t>
-      </w:r>
-      <w:proofErr w:type="spellEnd"/>
-      <w:r>
-        <w:t xml:space="preserve"> is called with values </w:t>
+        <w:t xml:space="preserve">, assert that when TestDemo.addPositive is called with values </w:t>
       </w:r>
       <w:r>
         <w:rPr>
@@ -3028,20 +2547,7 @@
         <w:ind w:left="1440"/>
       </w:pPr>
       <w:r>
-        <w:t>if</w:t>
-      </w:r>
-      <w:proofErr w:type="gramStart"/>
-      <w:r>
-        <w:t>(!</w:t>
-      </w:r>
-      <w:proofErr w:type="spellStart"/>
-      <w:r>
-        <w:t>expectException</w:t>
-      </w:r>
-      <w:proofErr w:type="spellEnd"/>
-      <w:proofErr w:type="gramEnd"/>
-      <w:r>
-        <w:t>) {</w:t>
+        <w:t>if(!expectException) {</w:t>
       </w:r>
     </w:p>
     <w:p>
@@ -3050,33 +2556,7 @@
         <w:ind w:left="1440"/>
       </w:pPr>
       <w:r>
-        <w:t xml:space="preserve">  </w:t>
-      </w:r>
-      <w:proofErr w:type="spellStart"/>
-      <w:proofErr w:type="gramStart"/>
-      <w:r>
-        <w:t>assertThat</w:t>
-      </w:r>
-      <w:proofErr w:type="spellEnd"/>
-      <w:r>
-        <w:t>(</w:t>
-      </w:r>
-      <w:proofErr w:type="spellStart"/>
-      <w:proofErr w:type="gramEnd"/>
-      <w:r>
-        <w:t>testDemo.addPositive</w:t>
-      </w:r>
-      <w:proofErr w:type="spellEnd"/>
-      <w:r>
-        <w:t>(a, b)).</w:t>
-      </w:r>
-      <w:proofErr w:type="spellStart"/>
-      <w:r>
-        <w:t>isEqualTo</w:t>
-      </w:r>
-      <w:proofErr w:type="spellEnd"/>
-      <w:r>
-        <w:t>(expected);</w:t>
+        <w:t xml:space="preserve">  assertThat(testDemo.addPositive(a, b)).isEqualTo(expected);</w:t>
       </w:r>
     </w:p>
     <w:p>
@@ -3100,14 +2580,12 @@
       <w:r>
         <w:t xml:space="preserve">Add the test for the thrown exception in an else clause. Use </w:t>
       </w:r>
-      <w:proofErr w:type="spellStart"/>
       <w:r>
         <w:rPr>
           <w:rStyle w:val="MonoChar"/>
         </w:rPr>
         <w:t>assertThatThrownBy</w:t>
       </w:r>
-      <w:proofErr w:type="spellEnd"/>
       <w:r>
         <w:t xml:space="preserve"> for this. Add the </w:t>
       </w:r>
@@ -3115,23 +2593,7 @@
         <w:rPr>
           <w:rStyle w:val="MonoChar"/>
         </w:rPr>
-        <w:t xml:space="preserve">static import </w:t>
-      </w:r>
-      <w:proofErr w:type="spellStart"/>
-      <w:proofErr w:type="gramStart"/>
-      <w:r>
-        <w:rPr>
-          <w:rStyle w:val="MonoChar"/>
-        </w:rPr>
-        <w:t>org.assertj.core.api.Assertions.assertThatThrownBy</w:t>
-      </w:r>
-      <w:proofErr w:type="spellEnd"/>
-      <w:proofErr w:type="gramEnd"/>
-      <w:r>
-        <w:rPr>
-          <w:rStyle w:val="MonoChar"/>
-        </w:rPr>
-        <w:t>;</w:t>
+        <w:t>static import org.assertj.core.api.Assertions.assertThatThrownBy;</w:t>
       </w:r>
     </w:p>
     <w:p>
@@ -3146,25 +2608,21 @@
       <w:r>
         <w:t xml:space="preserve">As a parameter to </w:t>
       </w:r>
-      <w:proofErr w:type="spellStart"/>
       <w:r>
         <w:rPr>
           <w:rStyle w:val="MonoChar"/>
         </w:rPr>
         <w:t>assertThatThrownBy</w:t>
       </w:r>
-      <w:proofErr w:type="spellEnd"/>
       <w:r>
         <w:t xml:space="preserve">, add a Lambda expression with no parameters. The Lambda body should be the method call to </w:t>
       </w:r>
-      <w:proofErr w:type="spellStart"/>
       <w:r>
         <w:rPr>
           <w:rStyle w:val="MonoChar"/>
         </w:rPr>
         <w:t>testDemo.addPositive</w:t>
       </w:r>
-      <w:proofErr w:type="spellEnd"/>
       <w:r>
         <w:t>.</w:t>
       </w:r>
@@ -3181,35 +2639,11 @@
       <w:r>
         <w:t xml:space="preserve">Use the assertion </w:t>
       </w:r>
-      <w:proofErr w:type="spellStart"/>
-      <w:proofErr w:type="gramStart"/>
       <w:r>
         <w:rPr>
           <w:rStyle w:val="MonoChar"/>
         </w:rPr>
-        <w:t>isInstanceOf</w:t>
-      </w:r>
-      <w:proofErr w:type="spellEnd"/>
-      <w:r>
-        <w:rPr>
-          <w:rStyle w:val="MonoChar"/>
-        </w:rPr>
-        <w:t>(</w:t>
-      </w:r>
-      <w:proofErr w:type="spellStart"/>
-      <w:proofErr w:type="gramEnd"/>
-      <w:r>
-        <w:rPr>
-          <w:rStyle w:val="MonoChar"/>
-        </w:rPr>
-        <w:t>IllegalArgumentException.class</w:t>
-      </w:r>
-      <w:proofErr w:type="spellEnd"/>
-      <w:r>
-        <w:rPr>
-          <w:rStyle w:val="MonoChar"/>
-        </w:rPr>
-        <w:t>)</w:t>
+        <w:t>isInstanceOf(IllegalArgumentException.class)</w:t>
       </w:r>
       <w:r>
         <w:t xml:space="preserve"> to ensure that the correct exception is thrown.</w:t>
@@ -3233,18 +2667,8 @@
         <w:pStyle w:val="Mono"/>
         <w:ind w:left="1440"/>
       </w:pPr>
-      <w:proofErr w:type="spellStart"/>
-      <w:proofErr w:type="gramStart"/>
-      <w:r>
-        <w:t>assertThatThrownBy</w:t>
-      </w:r>
-      <w:proofErr w:type="spellEnd"/>
-      <w:r>
-        <w:t>(</w:t>
-      </w:r>
-      <w:proofErr w:type="gramEnd"/>
-      <w:r>
-        <w:t xml:space="preserve">() -&gt; </w:t>
+      <w:r>
+        <w:t xml:space="preserve">assertThatThrownBy(() -&gt; </w:t>
       </w:r>
     </w:p>
     <w:p>
@@ -3253,15 +2677,7 @@
         <w:ind w:left="1440"/>
       </w:pPr>
       <w:r>
-        <w:t xml:space="preserve">    </w:t>
-      </w:r>
-      <w:proofErr w:type="spellStart"/>
-      <w:r>
-        <w:t>testDemo.addPositive</w:t>
-      </w:r>
-      <w:proofErr w:type="spellEnd"/>
-      <w:r>
-        <w:t>(a, b))</w:t>
+        <w:t xml:space="preserve">    testDemo.addPositive(a, b))</w:t>
       </w:r>
     </w:p>
     <w:p>
@@ -3270,28 +2686,7 @@
         <w:ind w:left="1440"/>
       </w:pPr>
       <w:r>
-        <w:t xml:space="preserve">        </w:t>
-      </w:r>
-      <w:proofErr w:type="gramStart"/>
-      <w:r>
-        <w:t>.</w:t>
-      </w:r>
-      <w:proofErr w:type="spellStart"/>
-      <w:r>
-        <w:t>isInstanceOf</w:t>
-      </w:r>
-      <w:proofErr w:type="spellEnd"/>
-      <w:proofErr w:type="gramEnd"/>
-      <w:r>
-        <w:t>(</w:t>
-      </w:r>
-      <w:proofErr w:type="spellStart"/>
-      <w:r>
-        <w:t>IllegalArgumentException.class</w:t>
-      </w:r>
-      <w:proofErr w:type="spellEnd"/>
-      <w:r>
-        <w:t>);</w:t>
+        <w:t xml:space="preserve">        .isInstanceOf(IllegalArgumentException.class);</w:t>
       </w:r>
     </w:p>
     <w:p>
@@ -3332,44 +2727,30 @@
       <w:r>
         <w:t xml:space="preserve">Create a static method named </w:t>
       </w:r>
-      <w:proofErr w:type="spellStart"/>
       <w:r>
         <w:rPr>
           <w:rStyle w:val="MonoChar"/>
         </w:rPr>
         <w:t>argumentsForAddPositive</w:t>
       </w:r>
-      <w:proofErr w:type="spellEnd"/>
       <w:r>
         <w:t xml:space="preserve">. It should not have any parameters and it should return a Stream of Arguments. The imports are: </w:t>
       </w:r>
-      <w:proofErr w:type="spellStart"/>
-      <w:proofErr w:type="gramStart"/>
       <w:r>
         <w:rPr>
           <w:rStyle w:val="MonoChar"/>
         </w:rPr>
-        <w:t>java.util</w:t>
-      </w:r>
-      <w:proofErr w:type="gramEnd"/>
+        <w:t>java.util.stream.Stream</w:t>
+      </w:r>
+      <w:r>
+        <w:t xml:space="preserve"> and </w:t>
+      </w:r>
       <w:r>
         <w:rPr>
           <w:rStyle w:val="MonoChar"/>
         </w:rPr>
-        <w:t>.stream.Stream</w:t>
-      </w:r>
-      <w:proofErr w:type="spellEnd"/>
-      <w:r>
-        <w:t xml:space="preserve"> and </w:t>
-      </w:r>
-      <w:proofErr w:type="spellStart"/>
-      <w:r>
-        <w:rPr>
-          <w:rStyle w:val="MonoChar"/>
-        </w:rPr>
         <w:t>org.junit.jupiter.params.provider.Arguments</w:t>
       </w:r>
-      <w:proofErr w:type="spellEnd"/>
       <w:r>
         <w:t>.</w:t>
       </w:r>
@@ -3395,19 +2776,11 @@
       <w:r>
         <w:t xml:space="preserve"> as in </w:t>
       </w:r>
-      <w:proofErr w:type="spellStart"/>
       <w:r>
         <w:rPr>
           <w:rStyle w:val="MonoChar"/>
         </w:rPr>
-        <w:t>Stream.of</w:t>
-      </w:r>
-      <w:proofErr w:type="spellEnd"/>
-      <w:r>
-        <w:rPr>
-          <w:rStyle w:val="MonoChar"/>
-        </w:rPr>
-        <w:t>()</w:t>
+        <w:t>Stream.of()</w:t>
       </w:r>
       <w:r>
         <w:t>;</w:t>
@@ -3425,39 +2798,21 @@
       <w:r>
         <w:t xml:space="preserve">Each parameter set should be wrapped in an </w:t>
       </w:r>
-      <w:proofErr w:type="gramStart"/>
       <w:r>
         <w:rPr>
           <w:rStyle w:val="MonoChar"/>
         </w:rPr>
-        <w:t>arguments(</w:t>
-      </w:r>
-      <w:proofErr w:type="gramEnd"/>
+        <w:t>arguments()</w:t>
+      </w:r>
+      <w:r>
+        <w:t xml:space="preserve"> method call. Add the static import for arguments: </w:t>
+      </w:r>
       <w:r>
         <w:rPr>
           <w:rStyle w:val="MonoChar"/>
         </w:rPr>
-        <w:t>)</w:t>
-      </w:r>
-      <w:r>
-        <w:t xml:space="preserve"> method call. Add the static import for arguments: </w:t>
-      </w:r>
-      <w:proofErr w:type="spellStart"/>
-      <w:proofErr w:type="gramStart"/>
-      <w:r>
-        <w:rPr>
-          <w:rStyle w:val="MonoChar"/>
-        </w:rPr>
-        <w:t>org.junit</w:t>
-      </w:r>
-      <w:proofErr w:type="gramEnd"/>
-      <w:r>
-        <w:rPr>
-          <w:rStyle w:val="MonoChar"/>
-        </w:rPr>
-        <w:t>.jupiter.params.provider.Arguments.arguments</w:t>
-      </w:r>
-      <w:proofErr w:type="spellEnd"/>
+        <w:t>org.junit.jupiter.params.provider.Arguments.arguments</w:t>
+      </w:r>
       <w:r>
         <w:t>.</w:t>
       </w:r>
@@ -3480,13 +2835,8 @@
         <w:pStyle w:val="Mono"/>
         <w:ind w:left="2160"/>
       </w:pPr>
-      <w:proofErr w:type="gramStart"/>
-      <w:r>
-        <w:t>arguments(</w:t>
-      </w:r>
-      <w:proofErr w:type="gramEnd"/>
-      <w:r>
-        <w:t>2, 4, 6, false)</w:t>
+      <w:r>
+        <w:t>arguments(2, 4, 6, false)</w:t>
       </w:r>
     </w:p>
     <w:p>
@@ -3501,14 +2851,12 @@
       <w:r>
         <w:t xml:space="preserve">Add as many arguments lines as needed to test the </w:t>
       </w:r>
-      <w:proofErr w:type="spellStart"/>
       <w:r>
         <w:rPr>
           <w:rStyle w:val="MonoChar"/>
         </w:rPr>
         <w:t>addPositive</w:t>
       </w:r>
-      <w:proofErr w:type="spellEnd"/>
       <w:r>
         <w:t xml:space="preserve"> method thoroughly. Make sure to add some zero or negative arguments.</w:t>
       </w:r>
@@ -3574,14 +2922,12 @@
       <w:r>
         <w:t xml:space="preserve">In TestDemo.java, add another method named </w:t>
       </w:r>
-      <w:proofErr w:type="spellStart"/>
       <w:r>
         <w:rPr>
           <w:rStyle w:val="MonoChar"/>
         </w:rPr>
         <w:t>randomNumberSquared</w:t>
       </w:r>
-      <w:proofErr w:type="spellEnd"/>
       <w:r>
         <w:t>. This method obtains a random int between 1 and 10 and then returns the square of the number.</w:t>
       </w:r>
@@ -3599,14 +2945,12 @@
           <w:szCs w:val="20"/>
         </w:rPr>
       </w:pPr>
-      <w:proofErr w:type="spellStart"/>
       <w:r>
         <w:rPr>
           <w:rStyle w:val="MonoChar"/>
         </w:rPr>
         <w:t>randomNumberSquared</w:t>
       </w:r>
-      <w:proofErr w:type="spellEnd"/>
       <w:r>
         <w:t xml:space="preserve"> should return an int and not take any parameters. </w:t>
       </w:r>
@@ -3623,25 +2967,21 @@
       <w:r>
         <w:t xml:space="preserve">It should call another method in the same class named </w:t>
       </w:r>
-      <w:proofErr w:type="spellStart"/>
       <w:r>
         <w:rPr>
           <w:rStyle w:val="MonoChar"/>
         </w:rPr>
         <w:t>getRandomInt</w:t>
       </w:r>
-      <w:proofErr w:type="spellEnd"/>
       <w:r>
         <w:t xml:space="preserve">. This method takes no parameters and must be package visibility so that the test can see it. </w:t>
       </w:r>
-      <w:proofErr w:type="spellStart"/>
       <w:r>
         <w:rPr>
           <w:rStyle w:val="MonoChar"/>
         </w:rPr>
         <w:t>getRandomInt</w:t>
       </w:r>
-      <w:proofErr w:type="spellEnd"/>
       <w:r>
         <w:t xml:space="preserve"> should look like this:</w:t>
       </w:r>
@@ -3652,20 +2992,7 @@
         <w:ind w:left="1440"/>
       </w:pPr>
       <w:r>
-        <w:t xml:space="preserve">int </w:t>
-      </w:r>
-      <w:proofErr w:type="spellStart"/>
-      <w:proofErr w:type="gramStart"/>
-      <w:r>
-        <w:t>getRandomInt</w:t>
-      </w:r>
-      <w:proofErr w:type="spellEnd"/>
-      <w:r>
-        <w:t>(</w:t>
-      </w:r>
-      <w:proofErr w:type="gramEnd"/>
-      <w:r>
-        <w:t>) {</w:t>
+        <w:t>int getRandomInt() {</w:t>
       </w:r>
     </w:p>
     <w:p>
@@ -3674,23 +3001,7 @@
         <w:ind w:left="1440"/>
       </w:pPr>
       <w:r>
-        <w:t xml:space="preserve">  Random </w:t>
-      </w:r>
-      <w:proofErr w:type="spellStart"/>
-      <w:r>
-        <w:t>random</w:t>
-      </w:r>
-      <w:proofErr w:type="spellEnd"/>
-      <w:r>
-        <w:t xml:space="preserve"> = new </w:t>
-      </w:r>
-      <w:proofErr w:type="gramStart"/>
-      <w:r>
-        <w:t>Random(</w:t>
-      </w:r>
-      <w:proofErr w:type="gramEnd"/>
-      <w:r>
-        <w:t>);</w:t>
+        <w:t xml:space="preserve">  Random random = new Random();</w:t>
       </w:r>
     </w:p>
     <w:p>
@@ -3699,17 +3010,7 @@
         <w:ind w:left="1440"/>
       </w:pPr>
       <w:r>
-        <w:t xml:space="preserve">  return </w:t>
-      </w:r>
-      <w:proofErr w:type="spellStart"/>
-      <w:proofErr w:type="gramStart"/>
-      <w:r>
-        <w:t>random.nextInt</w:t>
-      </w:r>
-      <w:proofErr w:type="spellEnd"/>
-      <w:proofErr w:type="gramEnd"/>
-      <w:r>
-        <w:t>(10) + 1;</w:t>
+        <w:t xml:space="preserve">  return random.nextInt(10) + 1;</w:t>
       </w:r>
     </w:p>
     <w:p>
@@ -3739,16 +3040,12 @@
       <w:r>
         <w:t xml:space="preserve"> class is in the </w:t>
       </w:r>
-      <w:proofErr w:type="spellStart"/>
-      <w:proofErr w:type="gramStart"/>
       <w:r>
         <w:rPr>
           <w:rStyle w:val="MonoChar"/>
         </w:rPr>
         <w:t>java.util</w:t>
       </w:r>
-      <w:proofErr w:type="spellEnd"/>
-      <w:proofErr w:type="gramEnd"/>
       <w:r>
         <w:t xml:space="preserve"> package.</w:t>
       </w:r>
@@ -3766,25 +3063,21 @@
           <w:szCs w:val="20"/>
         </w:rPr>
       </w:pPr>
-      <w:proofErr w:type="spellStart"/>
       <w:r>
         <w:rPr>
           <w:rStyle w:val="MonoChar"/>
         </w:rPr>
         <w:t>randomNumberSquared</w:t>
       </w:r>
-      <w:proofErr w:type="spellEnd"/>
       <w:r>
         <w:t xml:space="preserve"> should return the value obtained from </w:t>
       </w:r>
-      <w:proofErr w:type="spellStart"/>
       <w:r>
         <w:rPr>
           <w:rStyle w:val="MonoChar"/>
         </w:rPr>
         <w:t>getRandomInt</w:t>
       </w:r>
-      <w:proofErr w:type="spellEnd"/>
       <w:r>
         <w:t xml:space="preserve"> multiplied by itself.</w:t>
       </w:r>
@@ -3802,14 +3095,12 @@
         <w:lastRenderedPageBreak/>
         <w:t xml:space="preserve">Write a test for </w:t>
       </w:r>
-      <w:proofErr w:type="spellStart"/>
       <w:r>
         <w:rPr>
           <w:rStyle w:val="MonoChar"/>
         </w:rPr>
         <w:t>randomNumberSquared</w:t>
       </w:r>
-      <w:proofErr w:type="spellEnd"/>
       <w:r>
         <w:t xml:space="preserve"> in </w:t>
       </w:r>
@@ -3822,14 +3113,12 @@
       <w:r>
         <w:t xml:space="preserve">. Since you don't know what </w:t>
       </w:r>
-      <w:proofErr w:type="spellStart"/>
       <w:r>
         <w:rPr>
           <w:rStyle w:val="MonoChar"/>
         </w:rPr>
         <w:t>getRandomInt</w:t>
       </w:r>
-      <w:proofErr w:type="spellEnd"/>
       <w:r>
         <w:t xml:space="preserve"> will return (that's the point of random, after all), you will need to mock it out and supply a known value.</w:t>
       </w:r>
@@ -3855,14 +3144,12 @@
       <w:r>
         <w:t xml:space="preserve"> named </w:t>
       </w:r>
-      <w:proofErr w:type="spellStart"/>
       <w:r>
         <w:rPr>
           <w:rStyle w:val="MonoChar"/>
         </w:rPr>
         <w:t>assertThatNumberSquaredIsCorrect</w:t>
       </w:r>
-      <w:proofErr w:type="spellEnd"/>
       <w:r>
         <w:t xml:space="preserve">. The method must have package visibility (not public!) or JUnit won't find it. The annotation </w:t>
       </w:r>
@@ -3875,14 +3162,12 @@
       <w:r>
         <w:t xml:space="preserve"> is in the </w:t>
       </w:r>
-      <w:proofErr w:type="spellStart"/>
       <w:r>
         <w:rPr>
           <w:rStyle w:val="MonoChar"/>
         </w:rPr>
         <w:t>org.junit.jupiter.api</w:t>
       </w:r>
-      <w:proofErr w:type="spellEnd"/>
       <w:r>
         <w:t xml:space="preserve"> package.</w:t>
       </w:r>
@@ -3899,35 +3184,23 @@
       <w:r>
         <w:t xml:space="preserve">To mock the </w:t>
       </w:r>
-      <w:proofErr w:type="spellStart"/>
       <w:r>
         <w:rPr>
           <w:rStyle w:val="MonoChar"/>
         </w:rPr>
         <w:t>TestDemo</w:t>
       </w:r>
-      <w:proofErr w:type="spellEnd"/>
       <w:r>
         <w:t xml:space="preserve"> class, use </w:t>
       </w:r>
-      <w:proofErr w:type="spellStart"/>
       <w:r>
         <w:rPr>
           <w:rStyle w:val="MonoChar"/>
         </w:rPr>
         <w:t>Mockito.spy</w:t>
       </w:r>
-      <w:proofErr w:type="spellEnd"/>
-      <w:r>
-        <w:t xml:space="preserve">. The spy method can be imported with a static import of </w:t>
-      </w:r>
-      <w:proofErr w:type="spellStart"/>
-      <w:r>
-        <w:t>org.mockito.Mockito.spy</w:t>
-      </w:r>
-      <w:proofErr w:type="spellEnd"/>
-      <w:r>
-        <w:t>.</w:t>
+      <w:r>
+        <w:t>. The spy method can be imported with a static import of org.mockito.Mockito.spy.</w:t>
       </w:r>
     </w:p>
     <w:p>
@@ -3935,29 +3208,8 @@
         <w:pStyle w:val="Mono"/>
         <w:ind w:left="1440"/>
       </w:pPr>
-      <w:proofErr w:type="spellStart"/>
-      <w:r>
-        <w:t>TestDemo</w:t>
-      </w:r>
-      <w:proofErr w:type="spellEnd"/>
-      <w:r>
-        <w:t xml:space="preserve"> </w:t>
-      </w:r>
-      <w:proofErr w:type="spellStart"/>
-      <w:r>
-        <w:t>mockDemo</w:t>
-      </w:r>
-      <w:proofErr w:type="spellEnd"/>
-      <w:r>
-        <w:t xml:space="preserve"> = spy(</w:t>
-      </w:r>
-      <w:proofErr w:type="spellStart"/>
-      <w:r>
-        <w:t>testDemo</w:t>
-      </w:r>
-      <w:proofErr w:type="spellEnd"/>
-      <w:r>
-        <w:t>);</w:t>
+      <w:r>
+        <w:t>TestDemo mockDemo = spy(testDemo);</w:t>
       </w:r>
     </w:p>
     <w:p>
@@ -3972,133 +3224,47 @@
       <w:r>
         <w:t xml:space="preserve">Program the mocked </w:t>
       </w:r>
-      <w:proofErr w:type="spellStart"/>
       <w:r>
         <w:rPr>
           <w:rStyle w:val="MonoChar"/>
         </w:rPr>
         <w:t>TestDemo</w:t>
       </w:r>
-      <w:proofErr w:type="spellEnd"/>
       <w:r>
         <w:t xml:space="preserve"> object to return 5 when the </w:t>
       </w:r>
-      <w:proofErr w:type="spellStart"/>
       <w:r>
         <w:rPr>
           <w:rStyle w:val="MonoChar"/>
         </w:rPr>
         <w:t>getRandomInt</w:t>
       </w:r>
-      <w:proofErr w:type="spellEnd"/>
       <w:r>
         <w:t xml:space="preserve"> method is called. Remember to use the form: </w:t>
       </w:r>
-      <w:proofErr w:type="spellStart"/>
       <w:r>
         <w:rPr>
           <w:rStyle w:val="MonoChar"/>
         </w:rPr>
+        <w:t>doReturn(aValue).when(mockedObject).methodCall()</w:t>
+      </w:r>
+      <w:r>
+        <w:t xml:space="preserve">. You can use a static import for </w:t>
+      </w:r>
+      <w:r>
+        <w:rPr>
+          <w:rStyle w:val="MonoChar"/>
+        </w:rPr>
         <w:t>doReturn</w:t>
       </w:r>
-      <w:proofErr w:type="spellEnd"/>
+      <w:r>
+        <w:t>:</w:t>
+      </w:r>
       <w:r>
         <w:rPr>
           <w:rStyle w:val="MonoChar"/>
         </w:rPr>
-        <w:t>(</w:t>
-      </w:r>
-      <w:proofErr w:type="spellStart"/>
-      <w:r>
-        <w:rPr>
-          <w:rStyle w:val="MonoChar"/>
-        </w:rPr>
-        <w:t>aValue</w:t>
-      </w:r>
-      <w:proofErr w:type="spellEnd"/>
-      <w:proofErr w:type="gramStart"/>
-      <w:r>
-        <w:rPr>
-          <w:rStyle w:val="MonoChar"/>
-        </w:rPr>
-        <w:t>).when</w:t>
-      </w:r>
-      <w:proofErr w:type="gramEnd"/>
-      <w:r>
-        <w:rPr>
-          <w:rStyle w:val="MonoChar"/>
-        </w:rPr>
-        <w:t>(</w:t>
-      </w:r>
-      <w:proofErr w:type="spellStart"/>
-      <w:r>
-        <w:rPr>
-          <w:rStyle w:val="MonoChar"/>
-        </w:rPr>
-        <w:t>mockedObject</w:t>
-      </w:r>
-      <w:proofErr w:type="spellEnd"/>
-      <w:r>
-        <w:rPr>
-          <w:rStyle w:val="MonoChar"/>
-        </w:rPr>
-        <w:t>).</w:t>
-      </w:r>
-      <w:proofErr w:type="spellStart"/>
-      <w:r>
-        <w:rPr>
-          <w:rStyle w:val="MonoChar"/>
-        </w:rPr>
-        <w:t>methodCall</w:t>
-      </w:r>
-      <w:proofErr w:type="spellEnd"/>
-      <w:r>
-        <w:rPr>
-          <w:rStyle w:val="MonoChar"/>
-        </w:rPr>
-        <w:t>()</w:t>
-      </w:r>
-      <w:r>
-        <w:t xml:space="preserve">. You can use a static import for </w:t>
-      </w:r>
-      <w:proofErr w:type="spellStart"/>
-      <w:r>
-        <w:rPr>
-          <w:rStyle w:val="MonoChar"/>
-        </w:rPr>
-        <w:t>doReturn</w:t>
-      </w:r>
-      <w:proofErr w:type="spellEnd"/>
-      <w:r>
-        <w:t>:</w:t>
-      </w:r>
-      <w:r>
-        <w:rPr>
-          <w:rStyle w:val="MonoChar"/>
-        </w:rPr>
-        <w:t xml:space="preserve"> import static </w:t>
-      </w:r>
-      <w:proofErr w:type="spellStart"/>
-      <w:proofErr w:type="gramStart"/>
-      <w:r>
-        <w:rPr>
-          <w:rStyle w:val="MonoChar"/>
-        </w:rPr>
-        <w:t>org.mockito</w:t>
-      </w:r>
-      <w:proofErr w:type="gramEnd"/>
-      <w:r>
-        <w:rPr>
-          <w:rStyle w:val="MonoChar"/>
-        </w:rPr>
-        <w:t>.Mockito.doReturn</w:t>
-      </w:r>
-      <w:proofErr w:type="spellEnd"/>
-      <w:r>
-        <w:rPr>
-          <w:rStyle w:val="MonoChar"/>
-        </w:rPr>
-        <w:t>;</w:t>
+        <w:t xml:space="preserve"> import static org.mockito.Mockito.doReturn;</w:t>
       </w:r>
     </w:p>
     <w:p>
@@ -4106,37 +3272,8 @@
         <w:pStyle w:val="Mono"/>
         <w:ind w:left="1440"/>
       </w:pPr>
-      <w:proofErr w:type="spellStart"/>
-      <w:r>
-        <w:t>doReturn</w:t>
-      </w:r>
-      <w:proofErr w:type="spellEnd"/>
-      <w:r>
-        <w:t>(5</w:t>
-      </w:r>
-      <w:proofErr w:type="gramStart"/>
-      <w:r>
-        <w:t>).when</w:t>
-      </w:r>
-      <w:proofErr w:type="gramEnd"/>
-      <w:r>
-        <w:t>(</w:t>
-      </w:r>
-      <w:proofErr w:type="spellStart"/>
-      <w:r>
-        <w:t>mockDemo</w:t>
-      </w:r>
-      <w:proofErr w:type="spellEnd"/>
-      <w:r>
-        <w:t>).</w:t>
-      </w:r>
-      <w:proofErr w:type="spellStart"/>
-      <w:r>
-        <w:t>getRandomInt</w:t>
-      </w:r>
-      <w:proofErr w:type="spellEnd"/>
-      <w:r>
-        <w:t>();</w:t>
+      <w:r>
+        <w:t>doReturn(5).when(mockDemo).getRandomInt();</w:t>
       </w:r>
     </w:p>
     <w:p>
@@ -4151,33 +3288,21 @@
       <w:r>
         <w:t xml:space="preserve">Call the method </w:t>
       </w:r>
-      <w:proofErr w:type="spellStart"/>
       <w:r>
         <w:rPr>
           <w:rStyle w:val="MonoChar"/>
         </w:rPr>
         <w:t>randomNumberSquared</w:t>
       </w:r>
-      <w:proofErr w:type="spellEnd"/>
-      <w:r>
-        <w:t xml:space="preserve"> on the mocked </w:t>
-      </w:r>
-      <w:proofErr w:type="spellStart"/>
-      <w:r>
-        <w:t>TestDemo</w:t>
-      </w:r>
-      <w:proofErr w:type="spellEnd"/>
-      <w:r>
-        <w:t xml:space="preserve"> object. This will call the stubbed out (mocked) method </w:t>
-      </w:r>
-      <w:proofErr w:type="spellStart"/>
+      <w:r>
+        <w:t xml:space="preserve"> on the mocked TestDemo object. This will call the stubbed out (mocked) method </w:t>
+      </w:r>
       <w:r>
         <w:rPr>
           <w:rStyle w:val="MonoChar"/>
         </w:rPr>
         <w:t>getRandomInt</w:t>
       </w:r>
-      <w:proofErr w:type="spellEnd"/>
       <w:r>
         <w:t>, which now should return the value 5.</w:t>
       </w:r>
@@ -4188,23 +3313,7 @@
         <w:ind w:left="1440"/>
       </w:pPr>
       <w:r>
-        <w:t xml:space="preserve">int </w:t>
-      </w:r>
-      <w:proofErr w:type="spellStart"/>
-      <w:r>
-        <w:t>fiveSquared</w:t>
-      </w:r>
-      <w:proofErr w:type="spellEnd"/>
-      <w:r>
-        <w:t xml:space="preserve"> = </w:t>
-      </w:r>
-      <w:proofErr w:type="spellStart"/>
-      <w:r>
-        <w:t>mockDemo.randomNumberSquared</w:t>
-      </w:r>
-      <w:proofErr w:type="spellEnd"/>
-      <w:r>
-        <w:t>();</w:t>
+        <w:t>int fiveSquared = mockDemo.randomNumberSquared();</w:t>
       </w:r>
     </w:p>
     <w:p>
@@ -4219,25 +3328,21 @@
       <w:r>
         <w:t xml:space="preserve">Use </w:t>
       </w:r>
-      <w:proofErr w:type="spellStart"/>
       <w:r>
         <w:rPr>
           <w:rStyle w:val="MonoChar"/>
         </w:rPr>
         <w:t>assertThat</w:t>
       </w:r>
-      <w:proofErr w:type="spellEnd"/>
       <w:r>
         <w:t xml:space="preserve"> to test that the value returned from </w:t>
       </w:r>
-      <w:proofErr w:type="spellStart"/>
       <w:r>
         <w:rPr>
           <w:rStyle w:val="MonoChar"/>
         </w:rPr>
         <w:t>randomNumberSquared</w:t>
       </w:r>
-      <w:proofErr w:type="spellEnd"/>
       <w:r>
         <w:t xml:space="preserve"> is equal to 5 squared.</w:t>
       </w:r>
@@ -4247,31 +3352,8 @@
         <w:pStyle w:val="Mono"/>
         <w:ind w:left="1440"/>
       </w:pPr>
-      <w:proofErr w:type="spellStart"/>
-      <w:r>
-        <w:t>assertThat</w:t>
-      </w:r>
-      <w:proofErr w:type="spellEnd"/>
-      <w:r>
-        <w:t>(</w:t>
-      </w:r>
-      <w:proofErr w:type="spellStart"/>
-      <w:r>
-        <w:t>fiveSquared</w:t>
-      </w:r>
-      <w:proofErr w:type="spellEnd"/>
-      <w:proofErr w:type="gramStart"/>
-      <w:r>
-        <w:t>).</w:t>
-      </w:r>
-      <w:proofErr w:type="spellStart"/>
-      <w:r>
-        <w:t>isEqualTo</w:t>
-      </w:r>
-      <w:proofErr w:type="spellEnd"/>
-      <w:proofErr w:type="gramEnd"/>
-      <w:r>
-        <w:t>(25);</w:t>
+      <w:r>
+        <w:t>assertThat(fiveSquared).isEqualTo(25);</w:t>
       </w:r>
     </w:p>
     <w:p>

</xml_diff>